<commit_message>
download icon + updated resume
</commit_message>
<xml_diff>
--- a/Carlos_Sahagun_RESUME.docx
+++ b/Carlos_Sahagun_RESUME.docx
@@ -173,16 +173,10 @@
                 <w:sz w:val="20"/>
                 <w:szCs w:val="20"/>
               </w:rPr>
-              <w:t>http://sahagunc.cs.spu.edu</w:t>
+              <w:t>https://ginosahagun.github.io</w:t>
             </w:r>
-            <w:r>
-              <w:rPr>
-                <w:b/>
-                <w:sz w:val="20"/>
-                <w:szCs w:val="20"/>
-              </w:rPr>
-              <w:t xml:space="preserve">  </w:t>
-            </w:r>
+            <w:bookmarkStart w:id="0" w:name="_GoBack"/>
+            <w:bookmarkEnd w:id="0"/>
           </w:p>
         </w:tc>
       </w:tr>
@@ -632,28 +626,7 @@
           <w:sz w:val="22"/>
           <w:szCs w:val="22"/>
         </w:rPr>
-        <w:t xml:space="preserve"> // </w:t>
-      </w:r>
-      <w:r>
-        <w:rPr>
-          <w:sz w:val="22"/>
-          <w:szCs w:val="22"/>
-        </w:rPr>
-        <w:t>Java</w:t>
-      </w:r>
-      <w:r>
-        <w:rPr>
-          <w:sz w:val="22"/>
-          <w:szCs w:val="22"/>
-        </w:rPr>
-        <w:t xml:space="preserve"> </w:t>
-      </w:r>
-      <w:r>
-        <w:rPr>
-          <w:sz w:val="22"/>
-          <w:szCs w:val="22"/>
-        </w:rPr>
-        <w:t>// C#</w:t>
+        <w:t xml:space="preserve"> // Java // C#</w:t>
       </w:r>
       <w:r>
         <w:rPr>
@@ -925,8 +898,6 @@
         </w:rPr>
         <w:t>September 2015 - Jun 2018</w:t>
       </w:r>
-      <w:bookmarkStart w:id="0" w:name="_GoBack"/>
-      <w:bookmarkEnd w:id="0"/>
     </w:p>
     <w:p>
       <w:pPr>
@@ -1770,14 +1741,21 @@
           <w:szCs w:val="22"/>
         </w:rPr>
         <w:tab/>
-        <w:t>April 2016 – June</w:t>
-      </w:r>
-      <w:r>
-        <w:rPr>
-          <w:sz w:val="22"/>
-          <w:szCs w:val="22"/>
-        </w:rPr>
-        <w:t xml:space="preserve"> 2016</w:t>
+        <w:t>April 2017</w:t>
+      </w:r>
+      <w:r>
+        <w:rPr>
+          <w:sz w:val="22"/>
+          <w:szCs w:val="22"/>
+        </w:rPr>
+        <w:t xml:space="preserve"> – June</w:t>
+      </w:r>
+      <w:r>
+        <w:rPr>
+          <w:sz w:val="22"/>
+          <w:szCs w:val="22"/>
+        </w:rPr>
+        <w:t xml:space="preserve"> 2017</w:t>
       </w:r>
     </w:p>
     <w:p>
@@ -2445,7 +2423,21 @@
           <w:rFonts w:ascii="Times New Roman" w:hAnsi="Times New Roman"/>
           <w:szCs w:val="22"/>
         </w:rPr>
-        <w:t>Implemented website using the Foundation Framework</w:t>
+        <w:t xml:space="preserve">Implemented website using the </w:t>
+      </w:r>
+      <w:r>
+        <w:rPr>
+          <w:rFonts w:ascii="Times New Roman" w:hAnsi="Times New Roman"/>
+          <w:szCs w:val="22"/>
+        </w:rPr>
+        <w:t>Bootstrap</w:t>
+      </w:r>
+      <w:r>
+        <w:rPr>
+          <w:rFonts w:ascii="Times New Roman" w:hAnsi="Times New Roman"/>
+          <w:szCs w:val="22"/>
+        </w:rPr>
+        <w:t xml:space="preserve"> Framework</w:t>
       </w:r>
     </w:p>
     <w:p>

</xml_diff>

<commit_message>
updated resume + email
</commit_message>
<xml_diff>
--- a/Carlos_Sahagun_RESUME.docx
+++ b/Carlos_Sahagun_RESUME.docx
@@ -119,7 +119,7 @@
                 <w:sz w:val="20"/>
                 <w:szCs w:val="20"/>
               </w:rPr>
-              <w:t>sahagunc@spu.edu</w:t>
+              <w:t>sahagun.gino@gmail.com</w:t>
             </w:r>
           </w:p>
           <w:p>
@@ -173,10 +173,18 @@
                 <w:sz w:val="20"/>
                 <w:szCs w:val="20"/>
               </w:rPr>
-              <w:t>https://ginosahagun.github.io</w:t>
+              <w:t>https://ginosahagun.githu</w:t>
             </w:r>
             <w:bookmarkStart w:id="0" w:name="_GoBack"/>
             <w:bookmarkEnd w:id="0"/>
+            <w:r>
+              <w:rPr>
+                <w:b/>
+                <w:sz w:val="20"/>
+                <w:szCs w:val="20"/>
+              </w:rPr>
+              <w:t>b.io</w:t>
+            </w:r>
           </w:p>
         </w:tc>
       </w:tr>
@@ -433,7 +441,23 @@
           <w:sz w:val="22"/>
           <w:szCs w:val="22"/>
         </w:rPr>
-        <w:t xml:space="preserve"> place for Savour &amp; Sip App in the Social Venture Competition </w:t>
+        <w:t xml:space="preserve"> place for </w:t>
+      </w:r>
+      <w:proofErr w:type="spellStart"/>
+      <w:r>
+        <w:rPr>
+          <w:sz w:val="22"/>
+          <w:szCs w:val="22"/>
+        </w:rPr>
+        <w:t>Savour</w:t>
+      </w:r>
+      <w:proofErr w:type="spellEnd"/>
+      <w:r>
+        <w:rPr>
+          <w:sz w:val="22"/>
+          <w:szCs w:val="22"/>
+        </w:rPr>
+        <w:t xml:space="preserve"> &amp; Sip App in the Social Venture Competition </w:t>
       </w:r>
       <w:r>
         <w:rPr>
@@ -1142,7 +1166,15 @@
           <w:sz w:val="22"/>
           <w:szCs w:val="22"/>
         </w:rPr>
-        <w:t>Created a test-ecosystem (scale-able project) of a cloud, server, and end-device by using S</w:t>
+        <w:t xml:space="preserve">Created a test-ecosystem (scale-able project) of a cloud, server, and end-device by using </w:t>
+      </w:r>
+      <w:proofErr w:type="spellStart"/>
+      <w:r>
+        <w:rPr>
+          <w:sz w:val="22"/>
+          <w:szCs w:val="22"/>
+        </w:rPr>
+        <w:t>S</w:t>
       </w:r>
       <w:r>
         <w:rPr>
@@ -1156,7 +1188,15 @@
           <w:sz w:val="22"/>
           <w:szCs w:val="22"/>
         </w:rPr>
-        <w:t>ech radio devices as a gateway and end-device</w:t>
+        <w:t>ech</w:t>
+      </w:r>
+      <w:proofErr w:type="spellEnd"/>
+      <w:r>
+        <w:rPr>
+          <w:sz w:val="22"/>
+          <w:szCs w:val="22"/>
+        </w:rPr>
+        <w:t xml:space="preserve"> radio devices as a gateway and end-device</w:t>
       </w:r>
     </w:p>
     <w:p>
@@ -1196,7 +1236,23 @@
           <w:sz w:val="22"/>
           <w:szCs w:val="22"/>
         </w:rPr>
-        <w:t>in a excel file</w:t>
+        <w:t xml:space="preserve">in </w:t>
+      </w:r>
+      <w:proofErr w:type="gramStart"/>
+      <w:r>
+        <w:rPr>
+          <w:sz w:val="22"/>
+          <w:szCs w:val="22"/>
+        </w:rPr>
+        <w:t>a</w:t>
+      </w:r>
+      <w:proofErr w:type="gramEnd"/>
+      <w:r>
+        <w:rPr>
+          <w:sz w:val="22"/>
+          <w:szCs w:val="22"/>
+        </w:rPr>
+        <w:t xml:space="preserve"> excel file</w:t>
       </w:r>
     </w:p>
     <w:p>

</xml_diff>